<commit_message>
使用外部引用cdn的方式调用Acquired，通过 /* global Acquired */ 跳过react对变量Acquired的ESLint检测
</commit_message>
<xml_diff>
--- a/javascript/js_components/acquired-components接入.docx
+++ b/javascript/js_components/acquired-components接入.docx
@@ -15,15 +15,7 @@
           <w:rFonts w:hint="eastAsia"/>
           <w:lang w:val="en-US" w:eastAsia="zh-CN"/>
         </w:rPr>
-        <w:t>card-form</w:t>
-      </w:r>
-      <w:r>
-        <w:rPr>
-          <w:rStyle w:val="6"/>
-          <w:rFonts w:hint="eastAsia"/>
-          <w:lang w:val="en-US" w:eastAsia="zh-CN"/>
-        </w:rPr>
-        <w:t>接入步骤</w:t>
+        <w:t>card-form接入步骤</w:t>
       </w:r>
       <w:r>
         <w:rPr>
@@ -948,8 +940,6 @@
           </wp:inline>
         </w:drawing>
       </w:r>
-      <w:bookmarkStart w:id="0" w:name="_GoBack"/>
-      <w:bookmarkEnd w:id="0"/>
     </w:p>
     <w:p>
       <w:pPr>
@@ -1125,12 +1115,6 @@
       </w:r>
     </w:p>
     <w:p>
-      <w:pPr>
-        <w:rPr>
-          <w:rFonts w:hint="default"/>
-          <w:lang w:val="en-US" w:eastAsia="zh-CN"/>
-        </w:rPr>
-      </w:pPr>
       <w:r>
         <w:drawing>
           <wp:inline distT="0" distB="0" distL="114300" distR="114300">
@@ -1178,6 +1162,59 @@
     <w:p>
       <w:pPr>
         <w:rPr>
+          <w:rFonts w:hint="eastAsia" w:eastAsiaTheme="minorEastAsia"/>
+          <w:lang w:val="en-US" w:eastAsia="zh-CN"/>
+        </w:rPr>
+      </w:pPr>
+      <w:r>
+        <w:rPr>
+          <w:rFonts w:hint="eastAsia" w:eastAsiaTheme="minorEastAsia"/>
+          <w:lang w:val="en-US" w:eastAsia="zh-CN"/>
+        </w:rPr>
+        <w:drawing>
+          <wp:inline distT="0" distB="0" distL="114300" distR="114300">
+            <wp:extent cx="5267960" cy="2251075"/>
+            <wp:effectExtent l="0" t="0" r="15240" b="9525"/>
+            <wp:docPr id="20" name="图片 20" descr="b23d4a3eb8949347a84401230d98c97d"/>
+            <wp:cNvGraphicFramePr>
+              <a:graphicFrameLocks xmlns:a="http://schemas.openxmlformats.org/drawingml/2006/main" noChangeAspect="1"/>
+            </wp:cNvGraphicFramePr>
+            <a:graphic xmlns:a="http://schemas.openxmlformats.org/drawingml/2006/main">
+              <a:graphicData uri="http://schemas.openxmlformats.org/drawingml/2006/picture">
+                <pic:pic xmlns:pic="http://schemas.openxmlformats.org/drawingml/2006/picture">
+                  <pic:nvPicPr>
+                    <pic:cNvPr id="20" name="图片 20" descr="b23d4a3eb8949347a84401230d98c97d"/>
+                    <pic:cNvPicPr>
+                      <a:picLocks noChangeAspect="1"/>
+                    </pic:cNvPicPr>
+                  </pic:nvPicPr>
+                  <pic:blipFill>
+                    <a:blip r:embed="rId18"/>
+                    <a:stretch>
+                      <a:fillRect/>
+                    </a:stretch>
+                  </pic:blipFill>
+                  <pic:spPr>
+                    <a:xfrm>
+                      <a:off x="0" y="0"/>
+                      <a:ext cx="5267960" cy="2251075"/>
+                    </a:xfrm>
+                    <a:prstGeom prst="rect">
+                      <a:avLst/>
+                    </a:prstGeom>
+                  </pic:spPr>
+                </pic:pic>
+              </a:graphicData>
+            </a:graphic>
+          </wp:inline>
+        </w:drawing>
+      </w:r>
+      <w:bookmarkStart w:id="0" w:name="_GoBack"/>
+      <w:bookmarkEnd w:id="0"/>
+    </w:p>
+    <w:p>
+      <w:pPr>
+        <w:rPr>
           <w:rFonts w:hint="eastAsia"/>
           <w:lang w:val="en-US" w:eastAsia="zh-CN"/>
         </w:rPr>
@@ -1216,7 +1253,7 @@
                     </pic:cNvPicPr>
                   </pic:nvPicPr>
                   <pic:blipFill>
-                    <a:blip r:embed="rId18"/>
+                    <a:blip r:embed="rId19"/>
                     <a:stretch>
                       <a:fillRect/>
                     </a:stretch>
@@ -1282,7 +1319,7 @@
                     </pic:cNvPicPr>
                   </pic:nvPicPr>
                   <pic:blipFill>
-                    <a:blip r:embed="rId19"/>
+                    <a:blip r:embed="rId20"/>
                     <a:stretch>
                       <a:fillRect/>
                     </a:stretch>
@@ -1325,7 +1362,7 @@
                     </pic:cNvPicPr>
                   </pic:nvPicPr>
                   <pic:blipFill>
-                    <a:blip r:embed="rId20"/>
+                    <a:blip r:embed="rId21"/>
                     <a:stretch>
                       <a:fillRect/>
                     </a:stretch>
@@ -1418,7 +1455,7 @@
                     </pic:cNvPicPr>
                   </pic:nvPicPr>
                   <pic:blipFill>
-                    <a:blip r:embed="rId21"/>
+                    <a:blip r:embed="rId22"/>
                     <a:stretch>
                       <a:fillRect/>
                     </a:stretch>
@@ -1480,7 +1517,7 @@
                     </pic:cNvPicPr>
                   </pic:nvPicPr>
                   <pic:blipFill>
-                    <a:blip r:embed="rId22"/>
+                    <a:blip r:embed="rId23"/>
                     <a:stretch>
                       <a:fillRect/>
                     </a:stretch>
@@ -1572,6 +1609,7 @@
       <w:pPr>
         <w:widowControl w:val="0"/>
         <w:numPr>
+          <w:ilvl w:val="0"/>
           <w:numId w:val="0"/>
         </w:numPr>
         <w:jc w:val="both"/>
@@ -1599,7 +1637,7 @@
                     </pic:cNvPicPr>
                   </pic:nvPicPr>
                   <pic:blipFill>
-                    <a:blip r:embed="rId23"/>
+                    <a:blip r:embed="rId24"/>
                     <a:stretch>
                       <a:fillRect/>
                     </a:stretch>

</xml_diff>

<commit_message>
使用react的typescript模板接入acquired.js，使用declare var Acquired: any; 来忽略ESLint检测
</commit_message>
<xml_diff>
--- a/javascript/js_components/acquired-components接入.docx
+++ b/javascript/js_components/acquired-components接入.docx
@@ -943,6 +943,315 @@
     </w:p>
     <w:p>
       <w:pPr>
+        <w:pStyle w:val="2"/>
+        <w:bidi w:val="0"/>
+        <w:rPr>
+          <w:rFonts w:hint="default"/>
+          <w:lang w:val="en-US" w:eastAsia="zh-CN"/>
+        </w:rPr>
+      </w:pPr>
+      <w:r>
+        <w:rPr>
+          <w:rFonts w:hint="eastAsia"/>
+          <w:lang w:val="en-US" w:eastAsia="zh-CN"/>
+        </w:rPr>
+        <w:t>使用react框架注意事项</w:t>
+      </w:r>
+    </w:p>
+    <w:p>
+      <w:pPr>
+        <w:numPr>
+          <w:ilvl w:val="0"/>
+          <w:numId w:val="1"/>
+        </w:numPr>
+        <w:rPr>
+          <w:rFonts w:hint="eastAsia"/>
+          <w:lang w:val="en-US" w:eastAsia="zh-CN"/>
+        </w:rPr>
+      </w:pPr>
+      <w:r>
+        <w:rPr>
+          <w:rFonts w:hint="eastAsia"/>
+          <w:lang w:val="en-US" w:eastAsia="zh-CN"/>
+        </w:rPr>
+        <w:t>使用js格式的时候，通过链接引入acquired.js后，使用new Acquired会报错no_undef错误，但是打印Acquired是已经加载了，所以只需要忽略ESLint检测Acquired就行</w:t>
+      </w:r>
+    </w:p>
+    <w:p>
+      <w:pPr>
+        <w:numPr>
+          <w:numId w:val="0"/>
+        </w:numPr>
+        <w:rPr>
+          <w:rFonts w:hint="eastAsia"/>
+          <w:lang w:val="en-US" w:eastAsia="zh-CN"/>
+        </w:rPr>
+      </w:pPr>
+      <w:r>
+        <w:drawing>
+          <wp:inline distT="0" distB="0" distL="114300" distR="114300">
+            <wp:extent cx="3376930" cy="938530"/>
+            <wp:effectExtent l="0" t="0" r="1270" b="1270"/>
+            <wp:docPr id="23" name="图片 2"/>
+            <wp:cNvGraphicFramePr>
+              <a:graphicFrameLocks xmlns:a="http://schemas.openxmlformats.org/drawingml/2006/main" noChangeAspect="1"/>
+            </wp:cNvGraphicFramePr>
+            <a:graphic xmlns:a="http://schemas.openxmlformats.org/drawingml/2006/main">
+              <a:graphicData uri="http://schemas.openxmlformats.org/drawingml/2006/picture">
+                <pic:pic xmlns:pic="http://schemas.openxmlformats.org/drawingml/2006/picture">
+                  <pic:nvPicPr>
+                    <pic:cNvPr id="23" name="图片 2"/>
+                    <pic:cNvPicPr>
+                      <a:picLocks noChangeAspect="1"/>
+                    </pic:cNvPicPr>
+                  </pic:nvPicPr>
+                  <pic:blipFill>
+                    <a:blip r:embed="rId15"/>
+                    <a:stretch>
+                      <a:fillRect/>
+                    </a:stretch>
+                  </pic:blipFill>
+                  <pic:spPr>
+                    <a:xfrm>
+                      <a:off x="0" y="0"/>
+                      <a:ext cx="3376930" cy="938530"/>
+                    </a:xfrm>
+                    <a:prstGeom prst="rect">
+                      <a:avLst/>
+                    </a:prstGeom>
+                    <a:noFill/>
+                    <a:ln>
+                      <a:noFill/>
+                    </a:ln>
+                  </pic:spPr>
+                </pic:pic>
+              </a:graphicData>
+            </a:graphic>
+          </wp:inline>
+        </w:drawing>
+      </w:r>
+    </w:p>
+    <w:p>
+      <w:pPr>
+        <w:numPr>
+          <w:ilvl w:val="0"/>
+          <w:numId w:val="1"/>
+        </w:numPr>
+        <w:rPr>
+          <w:rFonts w:hint="default"/>
+          <w:lang w:val="en-US" w:eastAsia="zh-CN"/>
+        </w:rPr>
+      </w:pPr>
+      <w:r>
+        <w:rPr>
+          <w:rFonts w:hint="eastAsia"/>
+          <w:lang w:val="en-US" w:eastAsia="zh-CN"/>
+        </w:rPr>
+        <w:t>使用ts格式的时候，通过链接引入acquired.js后，使用new Acquired会报错，也可以通过declare对Acquired未定义的检查进行忽略</w:t>
+      </w:r>
+    </w:p>
+    <w:p>
+      <w:pPr>
+        <w:widowControl w:val="0"/>
+        <w:numPr>
+          <w:numId w:val="0"/>
+        </w:numPr>
+        <w:jc w:val="both"/>
+        <w:rPr>
+          <w:rFonts w:hint="default"/>
+          <w:lang w:val="en-US" w:eastAsia="zh-CN"/>
+        </w:rPr>
+      </w:pPr>
+      <w:r>
+        <w:drawing>
+          <wp:inline distT="0" distB="0" distL="114300" distR="114300">
+            <wp:extent cx="4772025" cy="2186305"/>
+            <wp:effectExtent l="0" t="0" r="3175" b="23495"/>
+            <wp:docPr id="24" name="图片 3"/>
+            <wp:cNvGraphicFramePr>
+              <a:graphicFrameLocks xmlns:a="http://schemas.openxmlformats.org/drawingml/2006/main" noChangeAspect="1"/>
+            </wp:cNvGraphicFramePr>
+            <a:graphic xmlns:a="http://schemas.openxmlformats.org/drawingml/2006/main">
+              <a:graphicData uri="http://schemas.openxmlformats.org/drawingml/2006/picture">
+                <pic:pic xmlns:pic="http://schemas.openxmlformats.org/drawingml/2006/picture">
+                  <pic:nvPicPr>
+                    <pic:cNvPr id="24" name="图片 3"/>
+                    <pic:cNvPicPr>
+                      <a:picLocks noChangeAspect="1"/>
+                    </pic:cNvPicPr>
+                  </pic:nvPicPr>
+                  <pic:blipFill>
+                    <a:blip r:embed="rId16"/>
+                    <a:stretch>
+                      <a:fillRect/>
+                    </a:stretch>
+                  </pic:blipFill>
+                  <pic:spPr>
+                    <a:xfrm>
+                      <a:off x="0" y="0"/>
+                      <a:ext cx="4772025" cy="2186305"/>
+                    </a:xfrm>
+                    <a:prstGeom prst="rect">
+                      <a:avLst/>
+                    </a:prstGeom>
+                    <a:noFill/>
+                    <a:ln>
+                      <a:noFill/>
+                    </a:ln>
+                  </pic:spPr>
+                </pic:pic>
+              </a:graphicData>
+            </a:graphic>
+          </wp:inline>
+        </w:drawing>
+      </w:r>
+      <w:r>
+        <w:drawing>
+          <wp:inline distT="0" distB="0" distL="114300" distR="114300">
+            <wp:extent cx="3605530" cy="1252855"/>
+            <wp:effectExtent l="0" t="0" r="1270" b="17145"/>
+            <wp:docPr id="25" name="图片 4"/>
+            <wp:cNvGraphicFramePr>
+              <a:graphicFrameLocks xmlns:a="http://schemas.openxmlformats.org/drawingml/2006/main" noChangeAspect="1"/>
+            </wp:cNvGraphicFramePr>
+            <a:graphic xmlns:a="http://schemas.openxmlformats.org/drawingml/2006/main">
+              <a:graphicData uri="http://schemas.openxmlformats.org/drawingml/2006/picture">
+                <pic:pic xmlns:pic="http://schemas.openxmlformats.org/drawingml/2006/picture">
+                  <pic:nvPicPr>
+                    <pic:cNvPr id="25" name="图片 4"/>
+                    <pic:cNvPicPr>
+                      <a:picLocks noChangeAspect="1"/>
+                    </pic:cNvPicPr>
+                  </pic:nvPicPr>
+                  <pic:blipFill>
+                    <a:blip r:embed="rId17"/>
+                    <a:stretch>
+                      <a:fillRect/>
+                    </a:stretch>
+                  </pic:blipFill>
+                  <pic:spPr>
+                    <a:xfrm>
+                      <a:off x="0" y="0"/>
+                      <a:ext cx="3605530" cy="1252855"/>
+                    </a:xfrm>
+                    <a:prstGeom prst="rect">
+                      <a:avLst/>
+                    </a:prstGeom>
+                    <a:noFill/>
+                    <a:ln>
+                      <a:noFill/>
+                    </a:ln>
+                  </pic:spPr>
+                </pic:pic>
+              </a:graphicData>
+            </a:graphic>
+          </wp:inline>
+        </w:drawing>
+      </w:r>
+    </w:p>
+    <w:p>
+      <w:pPr>
+        <w:pStyle w:val="2"/>
+        <w:bidi w:val="0"/>
+        <w:rPr>
+          <w:rFonts w:hint="default"/>
+          <w:lang w:val="en-US" w:eastAsia="zh-CN"/>
+        </w:rPr>
+      </w:pPr>
+      <w:r>
+        <w:rPr>
+          <w:rFonts w:hint="eastAsia"/>
+          <w:lang w:val="en-US" w:eastAsia="zh-CN"/>
+        </w:rPr>
+        <w:t>使用Vue注意事项</w:t>
+      </w:r>
+    </w:p>
+    <w:p>
+      <w:pPr>
+        <w:rPr>
+          <w:rFonts w:hint="default"/>
+          <w:lang w:val="en-US" w:eastAsia="zh-CN"/>
+        </w:rPr>
+      </w:pPr>
+      <w:r>
+        <w:rPr>
+          <w:rFonts w:hint="eastAsia"/>
+          <w:lang w:val="en-US" w:eastAsia="zh-CN"/>
+        </w:rPr>
+        <w:t>需要定义Acquired</w:t>
+      </w:r>
+      <w:bookmarkStart w:id="0" w:name="_GoBack"/>
+      <w:bookmarkEnd w:id="0"/>
+    </w:p>
+    <w:p>
+      <w:pPr>
+        <w:rPr>
+          <w:rFonts w:hint="eastAsia"/>
+          <w:lang w:val="en-US" w:eastAsia="zh-CN"/>
+        </w:rPr>
+      </w:pPr>
+      <w:r>
+        <w:rPr>
+          <w:rFonts w:hint="eastAsia"/>
+          <w:lang w:val="en-US" w:eastAsia="zh-CN"/>
+        </w:rPr>
+        <w:drawing>
+          <wp:inline distT="0" distB="0" distL="114300" distR="114300">
+            <wp:extent cx="5271135" cy="2143760"/>
+            <wp:effectExtent l="0" t="0" r="12065" b="15240"/>
+            <wp:docPr id="26" name="图片 26" descr="31b97930fcd8ea50467c5657453e291f"/>
+            <wp:cNvGraphicFramePr>
+              <a:graphicFrameLocks xmlns:a="http://schemas.openxmlformats.org/drawingml/2006/main" noChangeAspect="1"/>
+            </wp:cNvGraphicFramePr>
+            <a:graphic xmlns:a="http://schemas.openxmlformats.org/drawingml/2006/main">
+              <a:graphicData uri="http://schemas.openxmlformats.org/drawingml/2006/picture">
+                <pic:pic xmlns:pic="http://schemas.openxmlformats.org/drawingml/2006/picture">
+                  <pic:nvPicPr>
+                    <pic:cNvPr id="26" name="图片 26" descr="31b97930fcd8ea50467c5657453e291f"/>
+                    <pic:cNvPicPr>
+                      <a:picLocks noChangeAspect="1"/>
+                    </pic:cNvPicPr>
+                  </pic:nvPicPr>
+                  <pic:blipFill>
+                    <a:blip r:embed="rId18"/>
+                    <a:stretch>
+                      <a:fillRect/>
+                    </a:stretch>
+                  </pic:blipFill>
+                  <pic:spPr>
+                    <a:xfrm>
+                      <a:off x="0" y="0"/>
+                      <a:ext cx="5271135" cy="2143760"/>
+                    </a:xfrm>
+                    <a:prstGeom prst="rect">
+                      <a:avLst/>
+                    </a:prstGeom>
+                  </pic:spPr>
+                </pic:pic>
+              </a:graphicData>
+            </a:graphic>
+          </wp:inline>
+        </w:drawing>
+      </w:r>
+    </w:p>
+    <w:p>
+      <w:pPr>
+        <w:rPr>
+          <w:rFonts w:hint="eastAsia"/>
+          <w:lang w:val="en-US" w:eastAsia="zh-CN"/>
+        </w:rPr>
+      </w:pPr>
+    </w:p>
+    <w:p>
+      <w:pPr>
+        <w:rPr>
+          <w:rFonts w:hint="eastAsia"/>
+          <w:lang w:val="en-US" w:eastAsia="zh-CN"/>
+        </w:rPr>
+      </w:pPr>
+    </w:p>
+    <w:p>
+      <w:pPr>
         <w:rPr>
           <w:rFonts w:hint="eastAsia"/>
           <w:lang w:val="en-US" w:eastAsia="zh-CN"/>
@@ -1009,7 +1318,7 @@
                     </pic:cNvPicPr>
                   </pic:nvPicPr>
                   <pic:blipFill>
-                    <a:blip r:embed="rId15"/>
+                    <a:blip r:embed="rId19"/>
                     <a:stretch>
                       <a:fillRect/>
                     </a:stretch>
@@ -1078,7 +1387,7 @@
                     </pic:cNvPicPr>
                   </pic:nvPicPr>
                   <pic:blipFill>
-                    <a:blip r:embed="rId16"/>
+                    <a:blip r:embed="rId20"/>
                     <a:stretch>
                       <a:fillRect/>
                     </a:stretch>
@@ -1134,7 +1443,7 @@
                     </pic:cNvPicPr>
                   </pic:nvPicPr>
                   <pic:blipFill>
-                    <a:blip r:embed="rId17"/>
+                    <a:blip r:embed="rId21"/>
                     <a:stretch>
                       <a:fillRect/>
                     </a:stretch>
@@ -1189,7 +1498,7 @@
                     </pic:cNvPicPr>
                   </pic:nvPicPr>
                   <pic:blipFill>
-                    <a:blip r:embed="rId18"/>
+                    <a:blip r:embed="rId22"/>
                     <a:stretch>
                       <a:fillRect/>
                     </a:stretch>
@@ -1209,8 +1518,6 @@
           </wp:inline>
         </w:drawing>
       </w:r>
-      <w:bookmarkStart w:id="0" w:name="_GoBack"/>
-      <w:bookmarkEnd w:id="0"/>
     </w:p>
     <w:p>
       <w:pPr>
@@ -1253,7 +1560,7 @@
                     </pic:cNvPicPr>
                   </pic:nvPicPr>
                   <pic:blipFill>
-                    <a:blip r:embed="rId19"/>
+                    <a:blip r:embed="rId23"/>
                     <a:stretch>
                       <a:fillRect/>
                     </a:stretch>
@@ -1319,7 +1626,7 @@
                     </pic:cNvPicPr>
                   </pic:nvPicPr>
                   <pic:blipFill>
-                    <a:blip r:embed="rId20"/>
+                    <a:blip r:embed="rId24"/>
                     <a:stretch>
                       <a:fillRect/>
                     </a:stretch>
@@ -1362,7 +1669,7 @@
                     </pic:cNvPicPr>
                   </pic:nvPicPr>
                   <pic:blipFill>
-                    <a:blip r:embed="rId21"/>
+                    <a:blip r:embed="rId25"/>
                     <a:stretch>
                       <a:fillRect/>
                     </a:stretch>
@@ -1455,7 +1762,7 @@
                     </pic:cNvPicPr>
                   </pic:nvPicPr>
                   <pic:blipFill>
-                    <a:blip r:embed="rId22"/>
+                    <a:blip r:embed="rId26"/>
                     <a:stretch>
                       <a:fillRect/>
                     </a:stretch>
@@ -1517,7 +1824,7 @@
                     </pic:cNvPicPr>
                   </pic:nvPicPr>
                   <pic:blipFill>
-                    <a:blip r:embed="rId23"/>
+                    <a:blip r:embed="rId27"/>
                     <a:stretch>
                       <a:fillRect/>
                     </a:stretch>
@@ -1571,7 +1878,7 @@
       <w:pPr>
         <w:numPr>
           <w:ilvl w:val="0"/>
-          <w:numId w:val="1"/>
+          <w:numId w:val="2"/>
         </w:numPr>
         <w:rPr>
           <w:rFonts w:hint="default"/>
@@ -1590,7 +1897,7 @@
       <w:pPr>
         <w:numPr>
           <w:ilvl w:val="0"/>
-          <w:numId w:val="1"/>
+          <w:numId w:val="2"/>
         </w:numPr>
         <w:rPr>
           <w:rFonts w:hint="default"/>
@@ -1637,7 +1944,7 @@
                     </pic:cNvPicPr>
                   </pic:nvPicPr>
                   <pic:blipFill>
-                    <a:blip r:embed="rId24"/>
+                    <a:blip r:embed="rId28"/>
                     <a:stretch>
                       <a:fillRect/>
                     </a:stretch>
@@ -1666,7 +1973,7 @@
       <w:pPr>
         <w:numPr>
           <w:ilvl w:val="0"/>
-          <w:numId w:val="1"/>
+          <w:numId w:val="2"/>
         </w:numPr>
         <w:rPr>
           <w:rFonts w:hint="default"/>
@@ -1698,7 +2005,22 @@
       <w:lvlJc w:val="left"/>
     </w:lvl>
   </w:abstractNum>
+  <w:abstractNum w:abstractNumId="1">
+    <w:nsid w:val="FBDD9101"/>
+    <w:multiLevelType w:val="singleLevel"/>
+    <w:tmpl w:val="FBDD9101"/>
+    <w:lvl w:ilvl="0" w:tentative="0">
+      <w:start w:val="1"/>
+      <w:numFmt w:val="decimal"/>
+      <w:suff w:val="nothing"/>
+      <w:lvlText w:val="%1-"/>
+      <w:lvlJc w:val="left"/>
+    </w:lvl>
+  </w:abstractNum>
   <w:num w:numId="1">
+    <w:abstractNumId w:val="1"/>
+  </w:num>
+  <w:num w:numId="2">
     <w:abstractNumId w:val="0"/>
   </w:num>
 </w:numbering>

</xml_diff>